<commit_message>
thêm chú thích chi tiết
</commit_message>
<xml_diff>
--- a/doc/summarize.docx
+++ b/doc/summarize.docx
@@ -4,82 +4,19 @@
   <w:body>
     <w:p>
       <w:r>
-        <w:t xml:space="preserve">Dataset </w:t>
-      </w:r>
-      <w:proofErr w:type="spellStart"/>
-      <w:r>
-        <w:t>VietNews</w:t>
-      </w:r>
-      <w:proofErr w:type="spellEnd"/>
+        <w:t>Dataset VietNews</w:t>
+      </w:r>
     </w:p>
     <w:p>
       <w:r>
         <w:t xml:space="preserve">1. </w:t>
       </w:r>
-      <w:proofErr w:type="spellStart"/>
       <w:r>
         <w:t>T</w:t>
       </w:r>
       <w:r>
-        <w:t>ải</w:t>
-      </w:r>
-      <w:proofErr w:type="spellEnd"/>
-      <w:r>
-        <w:t xml:space="preserve"> &amp; </w:t>
-      </w:r>
-      <w:proofErr w:type="spellStart"/>
-      <w:r>
-        <w:t>tiền</w:t>
-      </w:r>
-      <w:proofErr w:type="spellEnd"/>
-      <w:r>
-        <w:t xml:space="preserve"> </w:t>
-      </w:r>
-      <w:proofErr w:type="spellStart"/>
-      <w:r>
-        <w:t>xử</w:t>
-      </w:r>
-      <w:proofErr w:type="spellEnd"/>
-      <w:r>
-        <w:t xml:space="preserve"> </w:t>
-      </w:r>
-      <w:proofErr w:type="spellStart"/>
-      <w:r>
-        <w:t>lý</w:t>
-      </w:r>
-      <w:proofErr w:type="spellEnd"/>
-      <w:r>
-        <w:t xml:space="preserve"> </w:t>
-      </w:r>
-      <w:proofErr w:type="spellStart"/>
-      <w:r>
-        <w:t>bằng</w:t>
-      </w:r>
-      <w:proofErr w:type="spellEnd"/>
-      <w:r>
-        <w:t xml:space="preserve"> </w:t>
-      </w:r>
-      <w:proofErr w:type="spellStart"/>
-      <w:r>
-        <w:t>VnCoreNLP</w:t>
-      </w:r>
-      <w:proofErr w:type="spellEnd"/>
-      <w:r>
-        <w:t xml:space="preserve"> </w:t>
-      </w:r>
-      <w:proofErr w:type="spellStart"/>
-      <w:r>
-        <w:t>hoặc</w:t>
-      </w:r>
-      <w:proofErr w:type="spellEnd"/>
-      <w:r>
-        <w:t xml:space="preserve"> </w:t>
-      </w:r>
-      <w:proofErr w:type="spellStart"/>
-      <w:r>
-        <w:t>PyVi</w:t>
-      </w:r>
-      <w:proofErr w:type="spellEnd"/>
+        <w:t>ải &amp; tiền xử lý bằng VnCoreNLP hoặc PyVi</w:t>
+      </w:r>
     </w:p>
     <w:p>
       <w:r>
@@ -89,76 +26,15 @@
         <w:t>.</w:t>
       </w:r>
       <w:r>
-        <w:t xml:space="preserve"> </w:t>
-      </w:r>
-      <w:proofErr w:type="spellStart"/>
-      <w:r>
-        <w:t>thiết</w:t>
-      </w:r>
-      <w:proofErr w:type="spellEnd"/>
-      <w:r>
-        <w:t xml:space="preserve"> </w:t>
-      </w:r>
-      <w:proofErr w:type="spellStart"/>
-      <w:r>
-        <w:t>lập</w:t>
-      </w:r>
-      <w:proofErr w:type="spellEnd"/>
-      <w:r>
-        <w:t xml:space="preserve"> </w:t>
-      </w:r>
-      <w:proofErr w:type="spellStart"/>
-      <w:r>
-        <w:t>một</w:t>
-      </w:r>
-      <w:proofErr w:type="spellEnd"/>
-      <w:r>
-        <w:t xml:space="preserve"> pipeline </w:t>
-      </w:r>
-      <w:proofErr w:type="spellStart"/>
-      <w:r>
-        <w:t>trích</w:t>
-      </w:r>
-      <w:proofErr w:type="spellEnd"/>
-      <w:r>
-        <w:t xml:space="preserve"> </w:t>
-      </w:r>
-      <w:proofErr w:type="spellStart"/>
-      <w:r>
-        <w:t>rút</w:t>
-      </w:r>
-      <w:proofErr w:type="spellEnd"/>
-      <w:r>
-        <w:t xml:space="preserve"> </w:t>
-      </w:r>
-      <w:proofErr w:type="spellStart"/>
-      <w:r>
-        <w:t>gồm</w:t>
-      </w:r>
-      <w:proofErr w:type="spellEnd"/>
-      <w:r>
-        <w:t xml:space="preserve"> </w:t>
-      </w:r>
-      <w:proofErr w:type="spellStart"/>
-      <w:r>
-        <w:t>TF-IDF→TextRank→PhoBERT-Cosine</w:t>
-      </w:r>
-      <w:proofErr w:type="spellEnd"/>
+        <w:t xml:space="preserve"> thiết lập một pipeline trích rút gồm TF-IDF→TextRank→PhoBERT-Cosine</w:t>
+      </w:r>
       <w:r>
         <w:t>.</w:t>
       </w:r>
     </w:p>
     <w:p>
       <w:r>
-        <w:t xml:space="preserve">3 </w:t>
-      </w:r>
-      <w:proofErr w:type="spellStart"/>
-      <w:r>
-        <w:t>đo</w:t>
-      </w:r>
-      <w:proofErr w:type="spellEnd"/>
-      <w:r>
-        <w:t xml:space="preserve"> ROUGE-1/2/L</w:t>
+        <w:t>3 đo ROUGE-1/2/L</w:t>
       </w:r>
     </w:p>
     <w:p>
@@ -166,31 +42,7 @@
         <w:t>4.</w:t>
       </w:r>
       <w:r>
-        <w:t xml:space="preserve"> </w:t>
-      </w:r>
-      <w:proofErr w:type="spellStart"/>
-      <w:r>
-        <w:t>viết</w:t>
-      </w:r>
-      <w:proofErr w:type="spellEnd"/>
-      <w:r>
-        <w:t xml:space="preserve"> </w:t>
-      </w:r>
-      <w:proofErr w:type="spellStart"/>
-      <w:r>
-        <w:t>báo</w:t>
-      </w:r>
-      <w:proofErr w:type="spellEnd"/>
-      <w:r>
-        <w:t xml:space="preserve"> </w:t>
-      </w:r>
-      <w:proofErr w:type="spellStart"/>
-      <w:r>
-        <w:t>cáo</w:t>
-      </w:r>
-      <w:proofErr w:type="spellEnd"/>
-      <w:r>
-        <w:t xml:space="preserve"> + demo Notebook</w:t>
+        <w:t xml:space="preserve"> viết báo cáo + demo Notebook</w:t>
       </w:r>
       <w:r>
         <w:t>.</w:t>
@@ -200,6 +52,51 @@
     <w:p>
       <w:r>
         <w:t>Transformer</w:t>
+      </w:r>
+      <w:r>
+        <w:t xml:space="preserve"> (Encoder)</w:t>
+      </w:r>
+    </w:p>
+    <w:p>
+      <w:r>
+        <w:t>1. Multi-headed Attention</w:t>
+      </w:r>
+    </w:p>
+    <w:p>
+      <w:r>
+        <w:t>1.1 Self-Attention</w:t>
+      </w:r>
+    </w:p>
+    <w:p>
+      <w:r>
+        <w:t>- An input associates with others input</w:t>
+      </w:r>
+    </w:p>
+    <w:p>
+      <w:r>
+        <w:t>- Feed an input into 3 fully-connected layers</w:t>
+      </w:r>
+      <w:r>
+        <w:t xml:space="preserve"> to crates query, key and value vectors</w:t>
+      </w:r>
+    </w:p>
+    <w:p/>
+    <w:p>
+      <w:r>
+        <w:t>Metric</w:t>
+      </w:r>
+    </w:p>
+    <w:p>
+      <w:pPr>
+        <w:rPr>
+          <w:caps/>
+        </w:rPr>
+      </w:pPr>
+      <w:r>
+        <w:t>ROUGE</w:t>
+      </w:r>
+      <w:r>
+        <w:t>-Score</w:t>
       </w:r>
     </w:p>
     <w:p/>

</xml_diff>